<commit_message>
version 0.02，get result of previous and next play day
</commit_message>
<xml_diff>
--- a/项目日志.docx
+++ b/项目日志.docx
@@ -3,11 +3,6 @@
 <w:document xmlns:wpc="http://schemas.microsoft.com/office/word/2010/wordprocessingCanvas" xmlns:mc="http://schemas.openxmlformats.org/markup-compatibility/2006" xmlns:o="urn:schemas-microsoft-com:office:office" xmlns:r="http://schemas.openxmlformats.org/officeDocument/2006/relationships" xmlns:m="http://schemas.openxmlformats.org/officeDocument/2006/math" xmlns:v="urn:schemas-microsoft-com:vml" xmlns:wp14="http://schemas.microsoft.com/office/word/2010/wordprocessingDrawing" xmlns:wp="http://schemas.openxmlformats.org/drawingml/2006/wordprocessingDrawing" xmlns:w10="urn:schemas-microsoft-com:office:word" xmlns:w="http://schemas.openxmlformats.org/wordprocessingml/2006/main" xmlns:w14="http://schemas.microsoft.com/office/word/2010/wordml" xmlns:w15="http://schemas.microsoft.com/office/word/2012/wordml" xmlns:wpg="http://schemas.microsoft.com/office/word/2010/wordprocessingGroup" xmlns:wpi="http://schemas.microsoft.com/office/word/2010/wordprocessingInk" xmlns:wne="http://schemas.microsoft.com/office/word/2006/wordml" xmlns:wps="http://schemas.microsoft.com/office/word/2010/wordprocessingShape" mc:Ignorable="w14 w15 wp14">
   <w:body>
     <w:p>
-      <w:pPr>
-        <w:rPr>
-          <w:rFonts w:hint="eastAsia"/>
-        </w:rPr>
-      </w:pPr>
       <w:r>
         <w:rPr>
           <w:rFonts w:hint="eastAsia"/>
@@ -685,9 +680,6 @@
     <w:p>
       <w:pPr>
         <w:ind w:left="1260"/>
-        <w:rPr>
-          <w:rFonts w:hint="eastAsia"/>
-        </w:rPr>
       </w:pPr>
       <w:r>
         <w:rPr>
@@ -957,9 +949,6 @@
     <w:p>
       <w:pPr>
         <w:ind w:left="1260" w:hangingChars="600" w:hanging="1260"/>
-        <w:rPr>
-          <w:rFonts w:hint="eastAsia"/>
-        </w:rPr>
       </w:pPr>
       <w:r>
         <w:rPr>
@@ -968,7 +957,13 @@
         <w:t>下一步</w:t>
       </w:r>
       <w:r>
-        <w:t>峰作</w:t>
+        <w:rPr>
+          <w:rFonts w:hint="eastAsia"/>
+        </w:rPr>
+        <w:t>工</w:t>
+      </w:r>
+      <w:r>
+        <w:t>作</w:t>
       </w:r>
       <w:r>
         <w:t>：这样的话干脆就弃用</w:t>
@@ -1061,45 +1056,39 @@
         <w:rPr>
           <w:rFonts w:hint="eastAsia"/>
         </w:rPr>
+        <w:t>，前一比赛日</w:t>
+      </w:r>
+      <w:r>
+        <w:t>和后一比赛日</w:t>
+      </w:r>
+      <w:r>
+        <w:t>都有可能不存在，所以要</w:t>
+      </w:r>
+      <w:r>
+        <w:rPr>
+          <w:rFonts w:hint="eastAsia"/>
+        </w:rPr>
+        <w:t>考虑</w:t>
+      </w:r>
+      <w:r>
+        <w:t>到</w:t>
+      </w:r>
+      <w:r>
+        <w:rPr>
+          <w:rFonts w:hint="eastAsia"/>
+        </w:rPr>
+        <w:t>这个</w:t>
+      </w:r>
+      <w:r>
+        <w:t>情况</w:t>
+      </w:r>
+      <w:r>
+        <w:rPr>
+          <w:rFonts w:hint="eastAsia"/>
+        </w:rPr>
         <w:t>，</w:t>
       </w:r>
       <w:r>
-        <w:rPr>
-          <w:rFonts w:hint="eastAsia"/>
-        </w:rPr>
-        <w:t>前一比赛日</w:t>
-      </w:r>
-      <w:r>
-        <w:t>和后一比赛日</w:t>
-      </w:r>
-      <w:r>
-        <w:t>都有可能不存在，所以要</w:t>
-      </w:r>
-      <w:r>
-        <w:rPr>
-          <w:rFonts w:hint="eastAsia"/>
-        </w:rPr>
-        <w:t>考虑</w:t>
-      </w:r>
-      <w:r>
-        <w:t>到</w:t>
-      </w:r>
-      <w:r>
-        <w:rPr>
-          <w:rFonts w:hint="eastAsia"/>
-        </w:rPr>
-        <w:t>这个</w:t>
-      </w:r>
-      <w:r>
-        <w:t>情况</w:t>
-      </w:r>
-      <w:r>
-        <w:rPr>
-          <w:rFonts w:hint="eastAsia"/>
-        </w:rPr>
-        <w:t>，</w:t>
-      </w:r>
-      <w:r>
         <w:t>加入处理的代码</w:t>
       </w:r>
       <w:r>
@@ -1126,8 +1115,6 @@
       <w:r>
         <w:t>列表</w:t>
       </w:r>
-      <w:bookmarkStart w:id="0" w:name="_GoBack"/>
-      <w:bookmarkEnd w:id="0"/>
       <w:r>
         <w:rPr>
           <w:rFonts w:hint="eastAsia"/>
@@ -1141,13 +1128,303 @@
     <w:p>
       <w:pPr>
         <w:ind w:left="1260" w:hangingChars="600" w:hanging="1260"/>
-        <w:rPr>
-          <w:rFonts w:hint="eastAsia"/>
-        </w:rPr>
       </w:pPr>
       <w:r>
         <w:tab/>
       </w:r>
+    </w:p>
+    <w:p>
+      <w:r>
+        <w:t>17/6/4</w:t>
+      </w:r>
+    </w:p>
+    <w:p>
+      <w:r>
+        <w:rPr>
+          <w:rFonts w:hint="eastAsia"/>
+        </w:rPr>
+        <w:t>完成功能：本比赛日、</w:t>
+      </w:r>
+      <w:r>
+        <w:t>前一比赛日、后一比赛日的抓取</w:t>
+      </w:r>
+    </w:p>
+    <w:p>
+      <w:pPr>
+        <w:ind w:left="1155" w:hangingChars="550" w:hanging="1155"/>
+        <w:rPr>
+          <w:rFonts w:hint="eastAsia"/>
+        </w:rPr>
+      </w:pPr>
+      <w:r>
+        <w:rPr>
+          <w:rFonts w:hint="eastAsia"/>
+        </w:rPr>
+        <w:t>已解决</w:t>
+      </w:r>
+      <w:r>
+        <w:t>问题：用异常处理</w:t>
+      </w:r>
+      <w:r>
+        <w:rPr>
+          <w:rFonts w:hint="eastAsia"/>
+        </w:rPr>
+        <w:t>的</w:t>
+      </w:r>
+      <w:r>
+        <w:t>方式</w:t>
+      </w:r>
+      <w:r>
+        <w:rPr>
+          <w:rFonts w:hint="eastAsia"/>
+        </w:rPr>
+        <w:t>防止</w:t>
+      </w:r>
+      <w:r>
+        <w:t>第一比赛日和最后比赛日的情况无法</w:t>
+      </w:r>
+      <w:r>
+        <w:rPr>
+          <w:rFonts w:hint="eastAsia"/>
+        </w:rPr>
+        <w:t>点击</w:t>
+      </w:r>
+      <w:r>
+        <w:t>向前和向后</w:t>
+      </w:r>
+      <w:r>
+        <w:rPr>
+          <w:rFonts w:hint="eastAsia"/>
+        </w:rPr>
+        <w:t>箭头</w:t>
+      </w:r>
+      <w:r>
+        <w:t>抓取</w:t>
+      </w:r>
+      <w:r>
+        <w:rPr>
+          <w:rFonts w:hint="eastAsia"/>
+        </w:rPr>
+        <w:t>。</w:t>
+      </w:r>
+      <w:r>
+        <w:rPr>
+          <w:rFonts w:hint="eastAsia"/>
+        </w:rPr>
+        <w:t>放弃</w:t>
+      </w:r>
+      <w:r>
+        <w:rPr>
+          <w:rFonts w:hint="eastAsia"/>
+        </w:rPr>
+        <w:t>bs4</w:t>
+      </w:r>
+      <w:r>
+        <w:rPr>
+          <w:rFonts w:hint="eastAsia"/>
+        </w:rPr>
+        <w:t>，</w:t>
+      </w:r>
+      <w:r>
+        <w:t>全面使用</w:t>
+      </w:r>
+      <w:r>
+        <w:rPr>
+          <w:rFonts w:hint="eastAsia"/>
+        </w:rPr>
+        <w:t>selenium</w:t>
+      </w:r>
+      <w:r>
+        <w:rPr>
+          <w:rFonts w:hint="eastAsia"/>
+        </w:rPr>
+        <w:t>和</w:t>
+      </w:r>
+      <w:proofErr w:type="spellStart"/>
+      <w:r>
+        <w:rPr>
+          <w:rFonts w:hint="eastAsia"/>
+        </w:rPr>
+        <w:t>webdriver</w:t>
+      </w:r>
+      <w:proofErr w:type="spellEnd"/>
+      <w:r>
+        <w:rPr>
+          <w:rFonts w:hint="eastAsia"/>
+        </w:rPr>
+        <w:t>。</w:t>
+      </w:r>
+      <w:r>
+        <w:t>使用</w:t>
+      </w:r>
+      <w:proofErr w:type="spellStart"/>
+      <w:r>
+        <w:rPr>
+          <w:rFonts w:hint="eastAsia"/>
+        </w:rPr>
+        <w:t>g</w:t>
+      </w:r>
+      <w:r>
+        <w:t>ithub</w:t>
+      </w:r>
+      <w:proofErr w:type="spellEnd"/>
+      <w:r>
+        <w:rPr>
+          <w:rFonts w:hint="eastAsia"/>
+        </w:rPr>
+        <w:t>做了</w:t>
+      </w:r>
+      <w:r>
+        <w:t>版本控制。</w:t>
+      </w:r>
+    </w:p>
+    <w:p>
+      <w:pPr>
+        <w:ind w:left="1155" w:hangingChars="550" w:hanging="1155"/>
+      </w:pPr>
+      <w:r>
+        <w:rPr>
+          <w:rFonts w:hint="eastAsia"/>
+        </w:rPr>
+        <w:t>未解决</w:t>
+      </w:r>
+      <w:r>
+        <w:t>问题：积分榜没有办法抓取。</w:t>
+      </w:r>
+      <w:r>
+        <w:rPr>
+          <w:rFonts w:hint="eastAsia"/>
+        </w:rPr>
+        <w:t>初步</w:t>
+      </w:r>
+      <w:r>
+        <w:t>研究，我认为是</w:t>
+      </w:r>
+      <w:r>
+        <w:rPr>
+          <w:rFonts w:hint="eastAsia"/>
+        </w:rPr>
+        <w:t>表格</w:t>
+      </w:r>
+      <w:r>
+        <w:t>中的</w:t>
+      </w:r>
+      <w:r>
+        <w:rPr>
+          <w:rFonts w:hint="eastAsia"/>
+        </w:rPr>
+        <w:t>类型</w:t>
+      </w:r>
+      <w:r>
+        <w:t>在</w:t>
+      </w:r>
+      <w:proofErr w:type="spellStart"/>
+      <w:r>
+        <w:rPr>
+          <w:rFonts w:hint="eastAsia"/>
+        </w:rPr>
+        <w:t>css</w:t>
+      </w:r>
+      <w:proofErr w:type="spellEnd"/>
+      <w:r>
+        <w:rPr>
+          <w:rFonts w:hint="eastAsia"/>
+        </w:rPr>
+        <w:t>中</w:t>
+      </w:r>
+      <w:r>
+        <w:t>表现方式不同</w:t>
+      </w:r>
+      <w:r>
+        <w:rPr>
+          <w:rFonts w:hint="eastAsia"/>
+        </w:rPr>
+        <w:t>，</w:t>
+      </w:r>
+      <w:r>
+        <w:t>导致没法用</w:t>
+      </w:r>
+      <w:proofErr w:type="spellStart"/>
+      <w:r>
+        <w:rPr>
+          <w:rFonts w:hint="eastAsia"/>
+        </w:rPr>
+        <w:t>by.cssSelector</w:t>
+      </w:r>
+      <w:proofErr w:type="spellEnd"/>
+      <w:r>
+        <w:rPr>
+          <w:rFonts w:hint="eastAsia"/>
+        </w:rPr>
+        <w:t>来</w:t>
+      </w:r>
+      <w:r>
+        <w:t>筛选。</w:t>
+      </w:r>
+    </w:p>
+    <w:p>
+      <w:pPr>
+        <w:ind w:left="1155" w:hangingChars="550" w:hanging="1155"/>
+        <w:rPr>
+          <w:rFonts w:hint="eastAsia"/>
+        </w:rPr>
+      </w:pPr>
+      <w:r>
+        <w:rPr>
+          <w:rFonts w:hint="eastAsia"/>
+        </w:rPr>
+        <w:t>下一步</w:t>
+      </w:r>
+      <w:r>
+        <w:t>工作</w:t>
+      </w:r>
+      <w:r>
+        <w:rPr>
+          <w:rFonts w:hint="eastAsia"/>
+        </w:rPr>
+        <w:t>：</w:t>
+      </w:r>
+      <w:r>
+        <w:t>解决没有办法抓取</w:t>
+      </w:r>
+      <w:r>
+        <w:rPr>
+          <w:rFonts w:hint="eastAsia"/>
+        </w:rPr>
+        <w:t>积分榜</w:t>
+      </w:r>
+      <w:r>
+        <w:t>的问题。</w:t>
+      </w:r>
+      <w:r>
+        <w:rPr>
+          <w:rFonts w:hint="eastAsia"/>
+        </w:rPr>
+        <w:t>抓不到名次</w:t>
+      </w:r>
+      <w:r>
+        <w:t>的话，想办法</w:t>
+      </w:r>
+      <w:r>
+        <w:rPr>
+          <w:rFonts w:hint="eastAsia"/>
+        </w:rPr>
+        <w:t>按名次顺序</w:t>
+      </w:r>
+      <w:r>
+        <w:t>抓取各队</w:t>
+      </w:r>
+      <w:r>
+        <w:rPr>
+          <w:rFonts w:hint="eastAsia"/>
+        </w:rPr>
+        <w:t>，</w:t>
+      </w:r>
+      <w:r>
+        <w:t>自己加上名次。</w:t>
+      </w:r>
+      <w:bookmarkStart w:id="0" w:name="_GoBack"/>
+      <w:bookmarkEnd w:id="0"/>
     </w:p>
     <w:sectPr>
       <w:pgSz w:w="11906" w:h="16838"/>

</xml_diff>

<commit_message>
version 0.03，get serie data of current playday
</commit_message>
<xml_diff>
--- a/项目日志.docx
+++ b/项目日志.docx
@@ -1152,9 +1152,6 @@
     <w:p>
       <w:pPr>
         <w:ind w:left="1155" w:hangingChars="550" w:hanging="1155"/>
-        <w:rPr>
-          <w:rFonts w:hint="eastAsia"/>
-        </w:rPr>
       </w:pPr>
       <w:r>
         <w:rPr>
@@ -1365,9 +1362,6 @@
     <w:p>
       <w:pPr>
         <w:ind w:left="1155" w:hangingChars="550" w:hanging="1155"/>
-        <w:rPr>
-          <w:rFonts w:hint="eastAsia"/>
-        </w:rPr>
       </w:pPr>
       <w:r>
         <w:rPr>
@@ -1422,6 +1416,397 @@
       </w:r>
       <w:r>
         <w:t>自己加上名次。</w:t>
+      </w:r>
+    </w:p>
+    <w:p>
+      <w:pPr>
+        <w:ind w:left="1155" w:hangingChars="550" w:hanging="1155"/>
+      </w:pPr>
+    </w:p>
+    <w:p>
+      <w:pPr>
+        <w:ind w:left="1155" w:hangingChars="550" w:hanging="1155"/>
+      </w:pPr>
+      <w:r>
+        <w:t>17/6/14</w:t>
+      </w:r>
+    </w:p>
+    <w:p>
+      <w:pPr>
+        <w:ind w:left="1155" w:hangingChars="550" w:hanging="1155"/>
+      </w:pPr>
+      <w:r>
+        <w:rPr>
+          <w:rFonts w:hint="eastAsia"/>
+        </w:rPr>
+        <w:t>完成功能</w:t>
+      </w:r>
+      <w:r>
+        <w:t>：意甲球队排名、本比赛日的抓取</w:t>
+      </w:r>
+    </w:p>
+    <w:p>
+      <w:pPr>
+        <w:ind w:left="1155" w:hangingChars="550" w:hanging="1155"/>
+        <w:rPr>
+          <w:rFonts w:hint="eastAsia"/>
+        </w:rPr>
+      </w:pPr>
+      <w:r>
+        <w:rPr>
+          <w:rFonts w:hint="eastAsia"/>
+        </w:rPr>
+        <w:t>已解决</w:t>
+      </w:r>
+      <w:r>
+        <w:t>问题：</w:t>
+      </w:r>
+      <w:r>
+        <w:rPr>
+          <w:rFonts w:hint="eastAsia"/>
+        </w:rPr>
+        <w:t>1</w:t>
+      </w:r>
+      <w:r>
+        <w:rPr>
+          <w:rFonts w:hint="eastAsia"/>
+        </w:rPr>
+        <w:t>、</w:t>
+      </w:r>
+      <w:r>
+        <w:t>意甲</w:t>
+      </w:r>
+      <w:proofErr w:type="gramStart"/>
+      <w:r>
+        <w:t>的</w:t>
+      </w:r>
+      <w:r>
+        <w:rPr>
+          <w:rFonts w:hint="eastAsia"/>
+        </w:rPr>
+        <w:t>官网</w:t>
+      </w:r>
+      <w:r>
+        <w:t>在</w:t>
+      </w:r>
+      <w:r>
+        <w:rPr>
+          <w:rFonts w:hint="eastAsia"/>
+        </w:rPr>
+        <w:t>家</w:t>
+      </w:r>
+      <w:proofErr w:type="gramEnd"/>
+      <w:r>
+        <w:t>抓取时会发生自动跳转</w:t>
+      </w:r>
+      <w:r>
+        <w:rPr>
+          <w:rFonts w:hint="eastAsia"/>
+        </w:rPr>
+        <w:t>，</w:t>
+      </w:r>
+      <w:r>
+        <w:t>先访问一个赌球网站，然后再跳转到排名页面。</w:t>
+      </w:r>
+      <w:r>
+        <w:rPr>
+          <w:rFonts w:hint="eastAsia"/>
+        </w:rPr>
+        <w:t>这个</w:t>
+      </w:r>
+      <w:r>
+        <w:t>问题导致抓取不到排名表格，再载入页面之后再</w:t>
+      </w:r>
+      <w:proofErr w:type="spellStart"/>
+      <w:r>
+        <w:rPr>
+          <w:rFonts w:hint="eastAsia"/>
+        </w:rPr>
+        <w:t>time.sleep</w:t>
+      </w:r>
+      <w:proofErr w:type="spellEnd"/>
+      <w:r>
+        <w:rPr>
+          <w:rFonts w:hint="eastAsia"/>
+        </w:rPr>
+        <w:t>(</w:t>
+      </w:r>
+      <w:r>
+        <w:t>6</w:t>
+      </w:r>
+      <w:r>
+        <w:rPr>
+          <w:rFonts w:hint="eastAsia"/>
+        </w:rPr>
+        <w:t>)</w:t>
+      </w:r>
+      <w:r>
+        <w:rPr>
+          <w:rFonts w:hint="eastAsia"/>
+        </w:rPr>
+        <w:t>能够</w:t>
+      </w:r>
+      <w:r>
+        <w:t>解决问题</w:t>
+      </w:r>
+    </w:p>
+    <w:p>
+      <w:pPr>
+        <w:ind w:left="1155" w:hangingChars="550" w:hanging="1155"/>
+      </w:pPr>
+      <w:r>
+        <w:tab/>
+        <w:t>2</w:t>
+      </w:r>
+      <w:r>
+        <w:rPr>
+          <w:rFonts w:hint="eastAsia"/>
+        </w:rPr>
+        <w:t>、</w:t>
+      </w:r>
+      <w:proofErr w:type="gramStart"/>
+      <w:r>
+        <w:rPr>
+          <w:rFonts w:hint="eastAsia"/>
+        </w:rPr>
+        <w:t>意甲</w:t>
+      </w:r>
+      <w:r>
+        <w:t>官网具</w:t>
+      </w:r>
+      <w:proofErr w:type="gramEnd"/>
+      <w:r>
+        <w:t>体的</w:t>
+      </w:r>
+      <w:r>
+        <w:rPr>
+          <w:rFonts w:hint="eastAsia"/>
+        </w:rPr>
+        <w:t>显示</w:t>
+      </w:r>
+      <w:r>
+        <w:t>排名和队名比分之类的元素有的没有指定类和类名</w:t>
+      </w:r>
+      <w:r>
+        <w:rPr>
+          <w:rFonts w:hint="eastAsia"/>
+        </w:rPr>
+        <w:t>，</w:t>
+      </w:r>
+      <w:r>
+        <w:t>导</w:t>
+      </w:r>
+      <w:r>
+        <w:lastRenderedPageBreak/>
+        <w:t>致难以抓取</w:t>
+      </w:r>
+      <w:r>
+        <w:rPr>
+          <w:rFonts w:hint="eastAsia"/>
+        </w:rPr>
+        <w:t>，</w:t>
+      </w:r>
+      <w:r>
+        <w:t>我选择了抓取上级元素</w:t>
+      </w:r>
+      <w:r>
+        <w:rPr>
+          <w:rFonts w:hint="eastAsia"/>
+        </w:rPr>
+        <w:t>，</w:t>
+      </w:r>
+      <w:r>
+        <w:t>从它</w:t>
+      </w:r>
+      <w:r>
+        <w:rPr>
+          <w:rFonts w:hint="eastAsia"/>
+        </w:rPr>
+        <w:t>的</w:t>
+      </w:r>
+      <w:r>
+        <w:t>text</w:t>
+      </w:r>
+      <w:r>
+        <w:t>属性里提出包含的所有文本，再进行筛选</w:t>
+      </w:r>
+      <w:r>
+        <w:rPr>
+          <w:rFonts w:hint="eastAsia"/>
+        </w:rPr>
+        <w:t>处理</w:t>
+      </w:r>
+      <w:r>
+        <w:t>。</w:t>
+      </w:r>
+    </w:p>
+    <w:p>
+      <w:pPr>
+        <w:ind w:left="1050" w:firstLine="105"/>
+      </w:pPr>
+      <w:r>
+        <w:t>3</w:t>
+      </w:r>
+      <w:r>
+        <w:rPr>
+          <w:rFonts w:hint="eastAsia"/>
+        </w:rPr>
+        <w:t>、</w:t>
+      </w:r>
+      <w:r>
+        <w:rPr>
+          <w:rFonts w:hint="eastAsia"/>
+        </w:rPr>
+        <w:t>python</w:t>
+      </w:r>
+      <w:r>
+        <w:rPr>
+          <w:rFonts w:hint="eastAsia"/>
+        </w:rPr>
+        <w:t>选择</w:t>
+      </w:r>
+      <w:r>
+        <w:t>列表元素用</w:t>
+      </w:r>
+      <w:r>
+        <w:rPr>
+          <w:rFonts w:hint="eastAsia"/>
+        </w:rPr>
+        <w:t>[]</w:t>
+      </w:r>
+      <w:r>
+        <w:rPr>
+          <w:rFonts w:hint="eastAsia"/>
+        </w:rPr>
+        <w:t>，</w:t>
+      </w:r>
+      <w:r>
+        <w:t>函数调用</w:t>
+      </w:r>
+      <w:proofErr w:type="gramStart"/>
+      <w:r>
+        <w:t>用</w:t>
+      </w:r>
+      <w:proofErr w:type="gramEnd"/>
+      <w:r>
+        <w:rPr>
+          <w:rFonts w:hint="eastAsia"/>
+        </w:rPr>
+        <w:t>()</w:t>
+      </w:r>
+      <w:r>
+        <w:rPr>
+          <w:rFonts w:hint="eastAsia"/>
+        </w:rPr>
+        <w:t>，</w:t>
+      </w:r>
+      <w:r>
+        <w:t>和</w:t>
+      </w:r>
+      <w:proofErr w:type="spellStart"/>
+      <w:r>
+        <w:rPr>
+          <w:rFonts w:hint="eastAsia"/>
+        </w:rPr>
+        <w:t>matlab</w:t>
+      </w:r>
+      <w:proofErr w:type="spellEnd"/>
+      <w:r>
+        <w:rPr>
+          <w:rFonts w:hint="eastAsia"/>
+        </w:rPr>
+        <w:t>的</w:t>
+      </w:r>
+      <w:r>
+        <w:t>语法</w:t>
+      </w:r>
+      <w:r>
+        <w:rPr>
+          <w:rFonts w:hint="eastAsia"/>
+        </w:rPr>
+        <w:t>容易</w:t>
+      </w:r>
+      <w:r>
+        <w:t>混淆</w:t>
+      </w:r>
+    </w:p>
+    <w:p>
+      <w:r>
+        <w:rPr>
+          <w:rFonts w:hint="eastAsia"/>
+        </w:rPr>
+        <w:t>未解决</w:t>
+      </w:r>
+      <w:r>
+        <w:t>问题</w:t>
+      </w:r>
+      <w:r>
+        <w:rPr>
+          <w:rFonts w:hint="eastAsia"/>
+        </w:rPr>
+        <w:t>：</w:t>
+      </w:r>
+      <w:r>
+        <w:t>抓取意甲的前后比赛日数据</w:t>
+      </w:r>
+      <w:r>
+        <w:rPr>
+          <w:rFonts w:hint="eastAsia"/>
+        </w:rPr>
+        <w:t>，</w:t>
+      </w:r>
+      <w:r>
+        <w:t>意</w:t>
+      </w:r>
+      <w:proofErr w:type="gramStart"/>
+      <w:r>
+        <w:t>甲官网</w:t>
+      </w:r>
+      <w:proofErr w:type="gramEnd"/>
+      <w:r>
+        <w:t>没有向前和向后的按钮，成为一个问题。</w:t>
+      </w:r>
+    </w:p>
+    <w:p>
+      <w:pPr>
+        <w:rPr>
+          <w:rFonts w:hint="eastAsia"/>
+        </w:rPr>
+      </w:pPr>
+      <w:r>
+        <w:rPr>
+          <w:rFonts w:hint="eastAsia"/>
+        </w:rPr>
+        <w:t>下一步工作</w:t>
+      </w:r>
+      <w:r>
+        <w:t>：</w:t>
+      </w:r>
+      <w:r>
+        <w:rPr>
+          <w:rFonts w:hint="eastAsia"/>
+        </w:rPr>
+        <w:t>抓取前后比赛日</w:t>
+      </w:r>
+      <w:r>
+        <w:t>，之后尝试存入</w:t>
+      </w:r>
+      <w:proofErr w:type="spellStart"/>
+      <w:r>
+        <w:rPr>
+          <w:rFonts w:hint="eastAsia"/>
+        </w:rPr>
+        <w:t>sql</w:t>
+      </w:r>
+      <w:proofErr w:type="spellEnd"/>
+      <w:r>
+        <w:rPr>
+          <w:rFonts w:hint="eastAsia"/>
+        </w:rPr>
+        <w:t>数据库</w:t>
+      </w:r>
+      <w:r>
+        <w:t>以供网页和远程应用访问。</w:t>
       </w:r>
       <w:bookmarkStart w:id="0" w:name="_GoBack"/>
       <w:bookmarkEnd w:id="0"/>

</xml_diff>

<commit_message>
version 0.05，get serie data of last and next playday
</commit_message>
<xml_diff>
--- a/项目日志.docx
+++ b/项目日志.docx
@@ -27,11 +27,7 @@
         <w:t>当前</w:t>
       </w:r>
       <w:r>
-        <w:t>比赛</w:t>
-      </w:r>
-      <w:proofErr w:type="gramStart"/>
-      <w:r>
-        <w:t>日</w:t>
+        <w:t>比赛日</w:t>
       </w:r>
       <w:r>
         <w:rPr>
@@ -39,7 +35,6 @@
         </w:rPr>
         <w:t>结果</w:t>
       </w:r>
-      <w:proofErr w:type="gramEnd"/>
       <w:r>
         <w:t>抓取，前一</w:t>
       </w:r>
@@ -47,16 +42,8 @@
         <w:rPr>
           <w:rFonts w:hint="eastAsia"/>
         </w:rPr>
-        <w:t>比赛</w:t>
-      </w:r>
-      <w:proofErr w:type="gramStart"/>
-      <w:r>
-        <w:rPr>
-          <w:rFonts w:hint="eastAsia"/>
-        </w:rPr>
-        <w:t>日结果</w:t>
-      </w:r>
-      <w:proofErr w:type="gramEnd"/>
+        <w:t>比赛日结果</w:t>
+      </w:r>
       <w:r>
         <w:t>抓取</w:t>
       </w:r>
@@ -121,14 +108,12 @@
         </w:rPr>
         <w:t>包含</w:t>
       </w:r>
-      <w:proofErr w:type="spellStart"/>
       <w:r>
         <w:rPr>
           <w:rFonts w:hint="eastAsia"/>
         </w:rPr>
         <w:t>webdriver</w:t>
       </w:r>
-      <w:proofErr w:type="spellEnd"/>
       <w:r>
         <w:rPr>
           <w:rFonts w:hint="eastAsia"/>
@@ -165,14 +150,12 @@
         </w:rPr>
         <w:t>，</w:t>
       </w:r>
-      <w:proofErr w:type="spellStart"/>
       <w:r>
         <w:rPr>
           <w:rFonts w:hint="eastAsia"/>
         </w:rPr>
         <w:t>webdriver</w:t>
       </w:r>
-      <w:proofErr w:type="spellEnd"/>
       <w:r>
         <w:rPr>
           <w:rFonts w:hint="eastAsia"/>
@@ -209,7 +192,6 @@
       <w:r>
         <w:t>代码中使用</w:t>
       </w:r>
-      <w:proofErr w:type="spellStart"/>
       <w:r>
         <w:rPr>
           <w:rFonts w:hint="eastAsia"/>
@@ -219,7 +201,6 @@
       <w:r>
         <w:t>omJS</w:t>
       </w:r>
-      <w:proofErr w:type="spellEnd"/>
       <w:r>
         <w:t>，它没有图形界面，是轻量的浏览器。</w:t>
       </w:r>
@@ -228,7 +209,6 @@
       <w:pPr>
         <w:ind w:left="1260"/>
       </w:pPr>
-      <w:proofErr w:type="spellStart"/>
       <w:r>
         <w:rPr>
           <w:rFonts w:hint="eastAsia"/>
@@ -238,7 +218,6 @@
       <w:r>
         <w:t>ebdriver</w:t>
       </w:r>
-      <w:proofErr w:type="spellEnd"/>
       <w:r>
         <w:t>的使用中</w:t>
       </w:r>
@@ -266,25 +245,21 @@
         </w:rPr>
         <w:t>为</w:t>
       </w:r>
-      <w:proofErr w:type="spellStart"/>
       <w:r>
         <w:rPr>
           <w:rFonts w:hint="eastAsia"/>
         </w:rPr>
         <w:t>webdriver</w:t>
       </w:r>
-      <w:proofErr w:type="spellEnd"/>
       <w:r>
         <w:rPr>
           <w:rFonts w:hint="eastAsia"/>
         </w:rPr>
         <w:t>绑定</w:t>
       </w:r>
-      <w:proofErr w:type="spellStart"/>
       <w:r>
         <w:t>phantomJS</w:t>
       </w:r>
-      <w:proofErr w:type="spellEnd"/>
       <w:r>
         <w:t>浏览器。</w:t>
       </w:r>
@@ -297,14 +272,12 @@
       <w:r>
         <w:t>弄明白了，</w:t>
       </w:r>
-      <w:proofErr w:type="spellStart"/>
       <w:r>
         <w:rPr>
           <w:rFonts w:hint="eastAsia"/>
         </w:rPr>
         <w:t>executable_path</w:t>
       </w:r>
-      <w:proofErr w:type="spellEnd"/>
       <w:r>
         <w:rPr>
           <w:rFonts w:hint="eastAsia"/>
@@ -505,14 +478,12 @@
       <w:r>
         <w:t>的问题，把</w:t>
       </w:r>
-      <w:proofErr w:type="spellStart"/>
       <w:r>
         <w:rPr>
           <w:rFonts w:hint="eastAsia"/>
         </w:rPr>
         <w:t>phantomJS</w:t>
       </w:r>
-      <w:proofErr w:type="spellEnd"/>
       <w:r>
         <w:rPr>
           <w:rFonts w:hint="eastAsia"/>
@@ -529,15 +500,7 @@
         <w:t>用</w:t>
       </w:r>
       <w:r>
-        <w:t xml:space="preserve">path = </w:t>
-      </w:r>
-      <w:proofErr w:type="spellStart"/>
-      <w:r>
-        <w:t>os.getcwd</w:t>
-      </w:r>
-      <w:proofErr w:type="spellEnd"/>
-      <w:r>
-        <w:t>()+'\phantomjs.exe'</w:t>
+        <w:t>path = os.getcwd()+'\phantomjs.exe'</w:t>
       </w:r>
       <w:r>
         <w:rPr>
@@ -545,14 +508,12 @@
         </w:rPr>
         <w:t>来指定</w:t>
       </w:r>
-      <w:proofErr w:type="spellStart"/>
       <w:r>
         <w:rPr>
           <w:rFonts w:hint="eastAsia"/>
         </w:rPr>
         <w:t>phantomJS</w:t>
       </w:r>
-      <w:proofErr w:type="spellEnd"/>
       <w:r>
         <w:rPr>
           <w:rFonts w:hint="eastAsia"/>
@@ -582,11 +543,9 @@
         </w:rPr>
         <w:t>在</w:t>
       </w:r>
-      <w:proofErr w:type="spellStart"/>
       <w:r>
         <w:t>webdriver</w:t>
       </w:r>
-      <w:proofErr w:type="spellEnd"/>
       <w:r>
         <w:rPr>
           <w:rFonts w:hint="eastAsia"/>
@@ -699,14 +658,12 @@
       <w:r>
         <w:t>发现是</w:t>
       </w:r>
-      <w:proofErr w:type="spellStart"/>
       <w:r>
         <w:rPr>
           <w:rFonts w:hint="eastAsia"/>
         </w:rPr>
         <w:t>webdriver</w:t>
       </w:r>
-      <w:proofErr w:type="spellEnd"/>
       <w:r>
         <w:rPr>
           <w:rFonts w:hint="eastAsia"/>
@@ -824,7 +781,6 @@
         </w:rPr>
         <w:t>class</w:t>
       </w:r>
-      <w:proofErr w:type="gramStart"/>
       <w:r>
         <w:rPr>
           <w:rFonts w:hint="eastAsia"/>
@@ -832,11 +788,7 @@
         <w:t>么让</w:t>
       </w:r>
       <w:r>
-        <w:t>用户</w:t>
-      </w:r>
-      <w:proofErr w:type="gramEnd"/>
-      <w:r>
-        <w:t>传个链表不就好</w:t>
+        <w:t>用户传个链表不就好</w:t>
       </w:r>
       <w:r>
         <w:rPr>
@@ -853,15 +805,7 @@
         <w:ind w:left="1260"/>
       </w:pPr>
       <w:r>
-        <w:t>driver.find_</w:t>
-      </w:r>
-      <w:proofErr w:type="gramStart"/>
-      <w:r>
-        <w:t>element(</w:t>
-      </w:r>
-      <w:proofErr w:type="gramEnd"/>
-      <w:r>
-        <w:t>By.CSS_SELECTOR,".flecha_jornada_anterior.pointer.flecha_fecha")</w:t>
+        <w:t>driver.find_element(By.CSS_SELECTOR,".flecha_jornada_anterior.pointer.flecha_fecha")</w:t>
       </w:r>
     </w:p>
     <w:p>
@@ -893,15 +837,7 @@
         <w:t>，</w:t>
       </w:r>
       <w:r>
-        <w:t>让代码点另外</w:t>
-      </w:r>
-      <w:proofErr w:type="gramStart"/>
-      <w:r>
-        <w:t>个</w:t>
-      </w:r>
-      <w:proofErr w:type="gramEnd"/>
-      <w:r>
-        <w:t>按钮去了，</w:t>
+        <w:t>让代码点另外个按钮去了，</w:t>
       </w:r>
       <w:r>
         <w:rPr>
@@ -1237,14 +1173,12 @@
         </w:rPr>
         <w:t>和</w:t>
       </w:r>
-      <w:proofErr w:type="spellStart"/>
       <w:r>
         <w:rPr>
           <w:rFonts w:hint="eastAsia"/>
         </w:rPr>
         <w:t>webdriver</w:t>
       </w:r>
-      <w:proofErr w:type="spellEnd"/>
       <w:r>
         <w:rPr>
           <w:rFonts w:hint="eastAsia"/>
@@ -1254,7 +1188,6 @@
       <w:r>
         <w:t>使用</w:t>
       </w:r>
-      <w:proofErr w:type="spellStart"/>
       <w:r>
         <w:rPr>
           <w:rFonts w:hint="eastAsia"/>
@@ -1264,7 +1197,6 @@
       <w:r>
         <w:t>ithub</w:t>
       </w:r>
-      <w:proofErr w:type="spellEnd"/>
       <w:r>
         <w:rPr>
           <w:rFonts w:hint="eastAsia"/>
@@ -1315,14 +1247,12 @@
       <w:r>
         <w:t>在</w:t>
       </w:r>
-      <w:proofErr w:type="spellStart"/>
       <w:r>
         <w:rPr>
           <w:rFonts w:hint="eastAsia"/>
         </w:rPr>
         <w:t>css</w:t>
       </w:r>
-      <w:proofErr w:type="spellEnd"/>
       <w:r>
         <w:rPr>
           <w:rFonts w:hint="eastAsia"/>
@@ -1341,14 +1271,12 @@
       <w:r>
         <w:t>导致没法用</w:t>
       </w:r>
-      <w:proofErr w:type="spellStart"/>
       <w:r>
         <w:rPr>
           <w:rFonts w:hint="eastAsia"/>
         </w:rPr>
         <w:t>by.cssSelector</w:t>
       </w:r>
-      <w:proofErr w:type="spellEnd"/>
       <w:r>
         <w:rPr>
           <w:rFonts w:hint="eastAsia"/>
@@ -1448,9 +1376,6 @@
     <w:p>
       <w:pPr>
         <w:ind w:left="1155" w:hangingChars="550" w:hanging="1155"/>
-        <w:rPr>
-          <w:rFonts w:hint="eastAsia"/>
-        </w:rPr>
       </w:pPr>
       <w:r>
         <w:rPr>
@@ -1474,11 +1399,7 @@
         <w:t>、</w:t>
       </w:r>
       <w:r>
-        <w:t>意甲</w:t>
-      </w:r>
-      <w:proofErr w:type="gramStart"/>
-      <w:r>
-        <w:t>的</w:t>
+        <w:t>意甲的</w:t>
       </w:r>
       <w:r>
         <w:rPr>
@@ -1495,7 +1416,6 @@
         </w:rPr>
         <w:t>家</w:t>
       </w:r>
-      <w:proofErr w:type="gramEnd"/>
       <w:r>
         <w:t>抓取时会发生自动跳转</w:t>
       </w:r>
@@ -1517,19 +1437,11 @@
       <w:r>
         <w:t>问题导致抓取不到排名表格，再载入页面之后再</w:t>
       </w:r>
-      <w:proofErr w:type="spellStart"/>
-      <w:r>
-        <w:rPr>
-          <w:rFonts w:hint="eastAsia"/>
-        </w:rPr>
-        <w:t>time.sleep</w:t>
-      </w:r>
-      <w:proofErr w:type="spellEnd"/>
-      <w:r>
-        <w:rPr>
-          <w:rFonts w:hint="eastAsia"/>
-        </w:rPr>
-        <w:t>(</w:t>
+      <w:r>
+        <w:rPr>
+          <w:rFonts w:hint="eastAsia"/>
+        </w:rPr>
+        <w:t>time.sleep(</w:t>
       </w:r>
       <w:r>
         <w:t>6</w:t>
@@ -1564,7 +1476,6 @@
         </w:rPr>
         <w:t>、</w:t>
       </w:r>
-      <w:proofErr w:type="gramStart"/>
       <w:r>
         <w:rPr>
           <w:rFonts w:hint="eastAsia"/>
@@ -1572,11 +1483,7 @@
         <w:t>意甲</w:t>
       </w:r>
       <w:r>
-        <w:t>官网具</w:t>
-      </w:r>
-      <w:proofErr w:type="gramEnd"/>
-      <w:r>
-        <w:t>体的</w:t>
+        <w:t>官网具体的</w:t>
       </w:r>
       <w:r>
         <w:rPr>
@@ -1681,13 +1588,8 @@
         <w:t>，</w:t>
       </w:r>
       <w:r>
-        <w:t>函数调用</w:t>
-      </w:r>
-      <w:proofErr w:type="gramStart"/>
-      <w:r>
-        <w:t>用</w:t>
-      </w:r>
-      <w:proofErr w:type="gramEnd"/>
+        <w:t>函数调用用</w:t>
+      </w:r>
       <w:r>
         <w:rPr>
           <w:rFonts w:hint="eastAsia"/>
@@ -1703,14 +1605,12 @@
       <w:r>
         <w:t>和</w:t>
       </w:r>
-      <w:proofErr w:type="spellStart"/>
       <w:r>
         <w:rPr>
           <w:rFonts w:hint="eastAsia"/>
         </w:rPr>
         <w:t>matlab</w:t>
       </w:r>
-      <w:proofErr w:type="spellEnd"/>
       <w:r>
         <w:rPr>
           <w:rFonts w:hint="eastAsia"/>
@@ -1756,23 +1656,10 @@
         <w:t>，</w:t>
       </w:r>
       <w:r>
-        <w:t>意</w:t>
-      </w:r>
-      <w:proofErr w:type="gramStart"/>
-      <w:r>
-        <w:t>甲官网</w:t>
-      </w:r>
-      <w:proofErr w:type="gramEnd"/>
-      <w:r>
-        <w:t>没有向前和向后的按钮，成为一个问题。</w:t>
-      </w:r>
-    </w:p>
-    <w:p>
-      <w:pPr>
-        <w:rPr>
-          <w:rFonts w:hint="eastAsia"/>
-        </w:rPr>
-      </w:pPr>
+        <w:t>意甲官网没有向前和向后的按钮，成为一个问题。</w:t>
+      </w:r>
+    </w:p>
+    <w:p>
       <w:r>
         <w:rPr>
           <w:rFonts w:hint="eastAsia"/>
@@ -1791,14 +1678,12 @@
       <w:r>
         <w:t>，之后尝试存入</w:t>
       </w:r>
-      <w:proofErr w:type="spellStart"/>
       <w:r>
         <w:rPr>
           <w:rFonts w:hint="eastAsia"/>
         </w:rPr>
         <w:t>sql</w:t>
       </w:r>
-      <w:proofErr w:type="spellEnd"/>
       <w:r>
         <w:rPr>
           <w:rFonts w:hint="eastAsia"/>
@@ -1807,9 +1692,699 @@
       </w:r>
       <w:r>
         <w:t>以供网页和远程应用访问。</w:t>
+      </w:r>
+    </w:p>
+    <w:p/>
+    <w:p>
+      <w:r>
+        <w:t>17/6/15</w:t>
+      </w:r>
+    </w:p>
+    <w:p>
+      <w:r>
+        <w:rPr>
+          <w:rFonts w:hint="eastAsia"/>
+        </w:rPr>
+        <w:t>完成</w:t>
+      </w:r>
+      <w:r>
+        <w:t>功能：意甲前一比赛日</w:t>
+      </w:r>
+      <w:r>
+        <w:rPr>
+          <w:rFonts w:hint="eastAsia"/>
+        </w:rPr>
+        <w:t>抓取</w:t>
+      </w:r>
+    </w:p>
+    <w:p>
+      <w:pPr>
+        <w:ind w:left="1260" w:hangingChars="600" w:hanging="1260"/>
+      </w:pPr>
+      <w:r>
+        <w:rPr>
+          <w:rFonts w:hint="eastAsia"/>
+        </w:rPr>
+        <w:t>已解决</w:t>
+      </w:r>
+      <w:r>
+        <w:t>问题：</w:t>
+      </w:r>
+      <w:r>
+        <w:rPr>
+          <w:rFonts w:hint="eastAsia"/>
+        </w:rPr>
+        <w:t>1</w:t>
+      </w:r>
+      <w:r>
+        <w:rPr>
+          <w:rFonts w:hint="eastAsia"/>
+        </w:rPr>
+        <w:t>、通过</w:t>
+      </w:r>
+      <w:r>
+        <w:t>寻找</w:t>
+      </w:r>
+      <w:r>
+        <w:rPr>
+          <w:rFonts w:hint="eastAsia"/>
+        </w:rPr>
+        <w:t>act</w:t>
+      </w:r>
+      <w:r>
+        <w:t>i</w:t>
+      </w:r>
+      <w:r>
+        <w:rPr>
+          <w:rFonts w:hint="eastAsia"/>
+        </w:rPr>
+        <w:t>ve</w:t>
+      </w:r>
+      <w:r>
+        <w:rPr>
+          <w:rFonts w:hint="eastAsia"/>
+        </w:rPr>
+        <w:t>标签</w:t>
+      </w:r>
+      <w:r>
+        <w:t>找到</w:t>
+      </w:r>
+      <w:r>
+        <w:rPr>
+          <w:rFonts w:hint="eastAsia"/>
+        </w:rPr>
+        <w:t>当前</w:t>
+      </w:r>
+      <w:r>
+        <w:t>比赛日是</w:t>
+      </w:r>
+      <w:r>
+        <w:rPr>
+          <w:rFonts w:hint="eastAsia"/>
+        </w:rPr>
+        <w:t>第几</w:t>
+      </w:r>
+      <w:r>
+        <w:t>比赛日，再通过</w:t>
+      </w:r>
+      <w:r>
+        <w:rPr>
+          <w:rFonts w:hint="eastAsia"/>
+        </w:rPr>
+        <w:t>xpath</w:t>
+      </w:r>
+      <w:r>
+        <w:rPr>
+          <w:rFonts w:hint="eastAsia"/>
+        </w:rPr>
+        <w:t>寻找上</w:t>
+      </w:r>
+      <w:r>
+        <w:t>一级</w:t>
+      </w:r>
+      <w:r>
+        <w:rPr>
+          <w:rFonts w:hint="eastAsia"/>
+        </w:rPr>
+        <w:t>，</w:t>
+      </w:r>
+      <w:r>
+        <w:t>再在上一级中搜索</w:t>
+      </w:r>
+      <w:r>
+        <w:t>box_Ngiornata_andata</w:t>
+      </w:r>
+      <w:r>
+        <w:rPr>
+          <w:rFonts w:hint="eastAsia"/>
+        </w:rPr>
+        <w:t>标签（上半程）和</w:t>
+      </w:r>
+      <w:r>
+        <w:t>box_Ngiornata_ritorno</w:t>
+      </w:r>
+      <w:r>
+        <w:rPr>
+          <w:rFonts w:hint="eastAsia"/>
+        </w:rPr>
+        <w:t>标签</w:t>
+      </w:r>
+      <w:r>
+        <w:t>（</w:t>
+      </w:r>
+      <w:r>
+        <w:rPr>
+          <w:rFonts w:hint="eastAsia"/>
+        </w:rPr>
+        <w:t>下半程</w:t>
+      </w:r>
+      <w:r>
+        <w:t>）</w:t>
+      </w:r>
+      <w:r>
+        <w:rPr>
+          <w:rFonts w:hint="eastAsia"/>
+        </w:rPr>
+        <w:t>组成</w:t>
+      </w:r>
+      <w:r>
+        <w:t>的列表</w:t>
+      </w:r>
+      <w:r>
+        <w:rPr>
+          <w:rFonts w:hint="eastAsia"/>
+        </w:rPr>
+        <w:t>，</w:t>
+      </w:r>
+      <w:r>
+        <w:t>再通过</w:t>
+      </w:r>
+      <w:r>
+        <w:rPr>
+          <w:rFonts w:hint="eastAsia"/>
+        </w:rPr>
+        <w:t>active</w:t>
+      </w:r>
+      <w:r>
+        <w:t>标签的</w:t>
+      </w:r>
+      <w:r>
+        <w:rPr>
+          <w:rFonts w:hint="eastAsia"/>
+        </w:rPr>
+        <w:t>text</w:t>
+      </w:r>
+      <w:r>
+        <w:rPr>
+          <w:rFonts w:hint="eastAsia"/>
+        </w:rPr>
+        <w:t>属性</w:t>
+      </w:r>
+      <w:r>
+        <w:t>指</w:t>
+      </w:r>
+      <w:r>
+        <w:rPr>
+          <w:rFonts w:hint="eastAsia"/>
+        </w:rPr>
+        <w:t>出</w:t>
+      </w:r>
+      <w:r>
+        <w:t>的比赛日加减得出上下比赛日对应在列表</w:t>
+      </w:r>
+      <w:r>
+        <w:rPr>
+          <w:rFonts w:hint="eastAsia"/>
+        </w:rPr>
+        <w:t>中</w:t>
+      </w:r>
+      <w:r>
+        <w:t>的哪一个。</w:t>
+      </w:r>
+    </w:p>
+    <w:p>
+      <w:pPr>
+        <w:ind w:left="1260" w:hangingChars="600" w:hanging="1260"/>
+      </w:pPr>
+      <w:r>
+        <w:rPr>
+          <w:rFonts w:hint="eastAsia"/>
+        </w:rPr>
+        <w:t>未解决</w:t>
+      </w:r>
+      <w:r>
+        <w:t>问题：</w:t>
+      </w:r>
+      <w:r>
+        <w:rPr>
+          <w:rFonts w:hint="eastAsia"/>
+        </w:rPr>
+        <w:t>1</w:t>
+      </w:r>
+      <w:r>
+        <w:rPr>
+          <w:rFonts w:hint="eastAsia"/>
+        </w:rPr>
+        <w:t>、</w:t>
+      </w:r>
+      <w:r>
+        <w:t>由于比赛日</w:t>
+      </w:r>
+      <w:r>
+        <w:rPr>
+          <w:rFonts w:hint="eastAsia"/>
+        </w:rPr>
+        <w:t>列表</w:t>
+      </w:r>
+      <w:r>
+        <w:t>分上下半程</w:t>
+      </w:r>
+      <w:r>
+        <w:rPr>
+          <w:rFonts w:hint="eastAsia"/>
+        </w:rPr>
+        <w:t>，链接</w:t>
+      </w:r>
+      <w:r>
+        <w:t>获取逻辑复杂化了。</w:t>
+      </w:r>
+      <w:r>
+        <w:rPr>
+          <w:rFonts w:hint="eastAsia"/>
+        </w:rPr>
+        <w:t>要</w:t>
+      </w:r>
+      <w:r>
+        <w:t>抽出逻辑，</w:t>
+      </w:r>
+      <w:r>
+        <w:rPr>
+          <w:rFonts w:hint="eastAsia"/>
+        </w:rPr>
+        <w:t>将当前</w:t>
+      </w:r>
+      <w:r>
+        <w:t>比赛日先算出，写</w:t>
+      </w:r>
+      <w:r>
+        <w:rPr>
+          <w:rFonts w:hint="eastAsia"/>
+        </w:rPr>
+        <w:t>出前</w:t>
+      </w:r>
+      <w:r>
+        <w:t>一比赛日</w:t>
+      </w:r>
+      <w:r>
+        <w:rPr>
+          <w:rFonts w:hint="eastAsia"/>
+        </w:rPr>
+        <w:t>后</w:t>
+      </w:r>
+      <w:r>
+        <w:rPr>
+          <w:rFonts w:hint="eastAsia"/>
+        </w:rPr>
+        <w:t>一比赛日</w:t>
+      </w:r>
+      <w:r>
+        <w:rPr>
+          <w:rFonts w:hint="eastAsia"/>
+        </w:rPr>
+        <w:t>的</w:t>
+      </w:r>
+      <w:r>
+        <w:t>标签获取函数</w:t>
+      </w:r>
+      <w:r>
+        <w:rPr>
+          <w:rFonts w:hint="eastAsia"/>
+        </w:rPr>
+        <w:t>。再</w:t>
+      </w:r>
+      <w:r>
+        <w:t>调用函数，</w:t>
+      </w:r>
+      <w:r>
+        <w:rPr>
+          <w:rFonts w:hint="eastAsia"/>
+        </w:rPr>
+        <w:t>点击函数</w:t>
+      </w:r>
+      <w:r>
+        <w:t>返回列表</w:t>
+      </w:r>
+      <w:r>
+        <w:rPr>
+          <w:rFonts w:hint="eastAsia"/>
+        </w:rPr>
+        <w:t>（其实</w:t>
+      </w:r>
+      <w:r>
+        <w:t>长度为</w:t>
+      </w:r>
+      <w:r>
+        <w:rPr>
+          <w:rFonts w:hint="eastAsia"/>
+        </w:rPr>
+        <w:t>0</w:t>
+      </w:r>
+      <w:r>
+        <w:rPr>
+          <w:rFonts w:hint="eastAsia"/>
+        </w:rPr>
+        <w:t>或</w:t>
+      </w:r>
+      <w:r>
+        <w:rPr>
+          <w:rFonts w:hint="eastAsia"/>
+        </w:rPr>
+        <w:t>1</w:t>
+      </w:r>
+      <w:r>
+        <w:rPr>
+          <w:rFonts w:hint="eastAsia"/>
+        </w:rPr>
+        <w:t>）中</w:t>
+      </w:r>
+      <w:r>
+        <w:t>的</w:t>
+      </w:r>
+      <w:r>
+        <w:rPr>
+          <w:rFonts w:hint="eastAsia"/>
+        </w:rPr>
+        <w:t>标签</w:t>
+      </w:r>
+      <w:r>
+        <w:t>。</w:t>
+      </w:r>
+      <w:r>
+        <w:rPr>
+          <w:rFonts w:hint="eastAsia"/>
+        </w:rPr>
+        <w:t>根据</w:t>
+      </w:r>
+      <w:r>
+        <w:t>当前比赛日是第几天来点击。</w:t>
+      </w:r>
+      <w:r>
+        <w:rPr>
+          <w:rFonts w:hint="eastAsia"/>
+        </w:rPr>
+        <w:t>（</w:t>
+      </w:r>
+      <w:r>
+        <w:rPr>
+          <w:rFonts w:hint="eastAsia"/>
+        </w:rPr>
+        <w:t>1</w:t>
+      </w:r>
+      <w:r>
+        <w:rPr>
+          <w:rFonts w:hint="eastAsia"/>
+        </w:rPr>
+        <w:t>和</w:t>
+      </w:r>
+      <w:r>
+        <w:rPr>
+          <w:rFonts w:hint="eastAsia"/>
+        </w:rPr>
+        <w:t>38</w:t>
+      </w:r>
+      <w:r>
+        <w:rPr>
+          <w:rFonts w:hint="eastAsia"/>
+        </w:rPr>
+        <w:t>及</w:t>
+      </w:r>
+      <w:r>
+        <w:t>其他</w:t>
+      </w:r>
+      <w:r>
+        <w:rPr>
+          <w:rFonts w:hint="eastAsia"/>
+        </w:rPr>
+        <w:t>）</w:t>
+      </w:r>
+    </w:p>
+    <w:p>
+      <w:pPr>
+        <w:ind w:left="1260" w:hangingChars="600" w:hanging="1260"/>
+      </w:pPr>
+      <w:r>
+        <w:rPr>
+          <w:rFonts w:hint="eastAsia"/>
+        </w:rPr>
+        <w:t>下一步</w:t>
+      </w:r>
+      <w:r>
+        <w:t>工作：</w:t>
+      </w:r>
+      <w:r>
+        <w:rPr>
+          <w:rFonts w:hint="eastAsia"/>
+        </w:rPr>
+        <w:t>写出前一比赛日后一比赛日的标签获取函数</w:t>
+      </w:r>
+      <w:r>
+        <w:rPr>
+          <w:rFonts w:hint="eastAsia"/>
+        </w:rPr>
+        <w:t>。</w:t>
+      </w:r>
+      <w:r>
+        <w:rPr>
+          <w:rFonts w:hint="eastAsia"/>
+        </w:rPr>
+        <w:t>抓取前后比赛日，之后尝试存入</w:t>
+      </w:r>
+      <w:r>
+        <w:rPr>
+          <w:rFonts w:hint="eastAsia"/>
+        </w:rPr>
+        <w:t>sql</w:t>
+      </w:r>
+      <w:r>
+        <w:rPr>
+          <w:rFonts w:hint="eastAsia"/>
+        </w:rPr>
+        <w:t>数据库以供网页和远程应用访问。</w:t>
+      </w:r>
+    </w:p>
+    <w:p>
+      <w:pPr>
+        <w:ind w:left="1260" w:hangingChars="600" w:hanging="1260"/>
+      </w:pPr>
+    </w:p>
+    <w:p>
+      <w:pPr>
+        <w:ind w:left="1260" w:hangingChars="600" w:hanging="1260"/>
+      </w:pPr>
+      <w:r>
+        <w:rPr>
+          <w:rFonts w:hint="eastAsia"/>
+        </w:rPr>
+        <w:t>17/6/19</w:t>
+      </w:r>
+    </w:p>
+    <w:p>
+      <w:pPr>
+        <w:ind w:left="1260" w:hangingChars="600" w:hanging="1260"/>
+      </w:pPr>
+      <w:r>
+        <w:rPr>
+          <w:rFonts w:hint="eastAsia"/>
+        </w:rPr>
+        <w:t>完成功能</w:t>
+      </w:r>
+      <w:r>
+        <w:t>：？</w:t>
+      </w:r>
+    </w:p>
+    <w:p>
+      <w:pPr>
+        <w:ind w:left="1260" w:hangingChars="600" w:hanging="1260"/>
+      </w:pPr>
+      <w:r>
+        <w:rPr>
+          <w:rFonts w:hint="eastAsia"/>
+        </w:rPr>
+        <w:t>已解决</w:t>
+      </w:r>
+      <w:r>
+        <w:t>问题：</w:t>
+      </w:r>
+      <w:r>
+        <w:rPr>
+          <w:rFonts w:hint="eastAsia"/>
+        </w:rPr>
+        <w:t>把获取</w:t>
+      </w:r>
+      <w:r>
+        <w:t>前一比赛日后一比赛日的逻辑和打印</w:t>
+      </w:r>
+      <w:r>
+        <w:rPr>
+          <w:rFonts w:hint="eastAsia"/>
+        </w:rPr>
+        <w:t>比赛信息</w:t>
+      </w:r>
+      <w:r>
+        <w:t>的逻辑封装到函数中，但还没有好好测试。</w:t>
+      </w:r>
+    </w:p>
+    <w:p>
+      <w:pPr>
+        <w:ind w:left="1260" w:hangingChars="600" w:hanging="1260"/>
+      </w:pPr>
+      <w:r>
+        <w:rPr>
+          <w:rFonts w:hint="eastAsia"/>
+        </w:rPr>
+        <w:t>下一步</w:t>
+      </w:r>
+      <w:r>
+        <w:t>工作：测试新的脚本，</w:t>
+      </w:r>
+      <w:r>
+        <w:rPr>
+          <w:rFonts w:hint="eastAsia"/>
+        </w:rPr>
+        <w:t>之后尝试</w:t>
+      </w:r>
+      <w:r>
+        <w:rPr>
+          <w:rFonts w:hint="eastAsia"/>
+        </w:rPr>
+        <w:t>将</w:t>
+      </w:r>
+      <w:r>
+        <w:t>数据</w:t>
+      </w:r>
+      <w:r>
+        <w:rPr>
+          <w:rFonts w:hint="eastAsia"/>
+        </w:rPr>
+        <w:t>存入</w:t>
+      </w:r>
+      <w:r>
+        <w:rPr>
+          <w:rFonts w:hint="eastAsia"/>
+        </w:rPr>
+        <w:t>sql</w:t>
+      </w:r>
+      <w:r>
+        <w:rPr>
+          <w:rFonts w:hint="eastAsia"/>
+        </w:rPr>
+        <w:t>数据库以供网页和远程应用访问。</w:t>
+      </w:r>
+    </w:p>
+    <w:p>
+      <w:pPr>
+        <w:ind w:left="1260" w:hangingChars="600" w:hanging="1260"/>
+      </w:pPr>
+    </w:p>
+    <w:p>
+      <w:pPr>
+        <w:ind w:left="1260" w:hangingChars="600" w:hanging="1260"/>
+      </w:pPr>
+      <w:r>
+        <w:rPr>
+          <w:rFonts w:hint="eastAsia"/>
+        </w:rPr>
+        <w:t>17/6/</w:t>
+      </w:r>
+      <w:r>
+        <w:t>22</w:t>
+      </w:r>
+    </w:p>
+    <w:p>
+      <w:pPr>
+        <w:ind w:left="1260" w:hangingChars="600" w:hanging="1260"/>
+        <w:rPr>
+          <w:rFonts w:hint="eastAsia"/>
+        </w:rPr>
+      </w:pPr>
+      <w:r>
+        <w:rPr>
+          <w:rFonts w:hint="eastAsia"/>
+        </w:rPr>
+        <w:t>完成功能</w:t>
+      </w:r>
+      <w:r>
+        <w:t>：</w:t>
+      </w:r>
+      <w:r>
+        <w:rPr>
+          <w:rFonts w:hint="eastAsia"/>
+        </w:rPr>
+        <w:t>调试前后比赛日</w:t>
+      </w:r>
+      <w:r>
+        <w:t>获取函数</w:t>
+      </w:r>
+    </w:p>
+    <w:p>
+      <w:pPr>
+        <w:ind w:left="1260" w:hangingChars="600" w:hanging="1260"/>
+      </w:pPr>
+      <w:r>
+        <w:rPr>
+          <w:rFonts w:hint="eastAsia"/>
+        </w:rPr>
+        <w:t>已解决</w:t>
+      </w:r>
+      <w:r>
+        <w:t>问题：</w:t>
+      </w:r>
+      <w:r>
+        <w:rPr>
+          <w:rFonts w:hint="eastAsia"/>
+        </w:rPr>
+        <w:t>调试前后比赛日</w:t>
+      </w:r>
+      <w:r>
+        <w:t>获取函数</w:t>
+      </w:r>
+    </w:p>
+    <w:p>
+      <w:pPr>
+        <w:ind w:left="1260" w:hangingChars="600" w:hanging="1260"/>
+        <w:rPr>
+          <w:rFonts w:hint="eastAsia"/>
+        </w:rPr>
+      </w:pPr>
+      <w:r>
+        <w:rPr>
+          <w:rFonts w:hint="eastAsia"/>
+        </w:rPr>
+        <w:t>下一步</w:t>
+      </w:r>
+      <w:r>
+        <w:t>工作：</w:t>
       </w:r>
       <w:bookmarkStart w:id="0" w:name="_GoBack"/>
       <w:bookmarkEnd w:id="0"/>
+      <w:r>
+        <w:rPr>
+          <w:rFonts w:hint="eastAsia"/>
+        </w:rPr>
+        <w:t>尝试</w:t>
+      </w:r>
+      <w:r>
+        <w:rPr>
+          <w:rFonts w:hint="eastAsia"/>
+        </w:rPr>
+        <w:t>将</w:t>
+      </w:r>
+      <w:r>
+        <w:t>数据</w:t>
+      </w:r>
+      <w:r>
+        <w:rPr>
+          <w:rFonts w:hint="eastAsia"/>
+        </w:rPr>
+        <w:t>存入</w:t>
+      </w:r>
+      <w:r>
+        <w:rPr>
+          <w:rFonts w:hint="eastAsia"/>
+        </w:rPr>
+        <w:t>sql</w:t>
+      </w:r>
+      <w:r>
+        <w:rPr>
+          <w:rFonts w:hint="eastAsia"/>
+        </w:rPr>
+        <w:t>数据库以供网页和远程应用访问。</w:t>
+      </w:r>
+    </w:p>
+    <w:p>
+      <w:pPr>
+        <w:ind w:left="1260" w:hangingChars="600" w:hanging="1260"/>
+      </w:pPr>
     </w:p>
     <w:sectPr>
       <w:pgSz w:w="11906" w:h="16838"/>

</xml_diff>

<commit_message>
version 0.06,store team data
</commit_message>
<xml_diff>
--- a/项目日志.docx
+++ b/项目日志.docx
@@ -2283,9 +2283,6 @@
     <w:p>
       <w:pPr>
         <w:ind w:left="1260" w:hangingChars="600" w:hanging="1260"/>
-        <w:rPr>
-          <w:rFonts w:hint="eastAsia"/>
-        </w:rPr>
       </w:pPr>
       <w:r>
         <w:rPr>
@@ -2332,9 +2329,6 @@
     <w:p>
       <w:pPr>
         <w:ind w:left="1260" w:hangingChars="600" w:hanging="1260"/>
-        <w:rPr>
-          <w:rFonts w:hint="eastAsia"/>
-        </w:rPr>
       </w:pPr>
       <w:r>
         <w:rPr>
@@ -2344,42 +2338,456 @@
       </w:r>
       <w:r>
         <w:t>工作：</w:t>
+      </w:r>
+      <w:r>
+        <w:rPr>
+          <w:rFonts w:hint="eastAsia"/>
+        </w:rPr>
+        <w:t>尝试</w:t>
+      </w:r>
+      <w:r>
+        <w:rPr>
+          <w:rFonts w:hint="eastAsia"/>
+        </w:rPr>
+        <w:t>将</w:t>
+      </w:r>
+      <w:r>
+        <w:t>数据</w:t>
+      </w:r>
+      <w:r>
+        <w:rPr>
+          <w:rFonts w:hint="eastAsia"/>
+        </w:rPr>
+        <w:t>存入</w:t>
+      </w:r>
+      <w:r>
+        <w:rPr>
+          <w:rFonts w:hint="eastAsia"/>
+        </w:rPr>
+        <w:t>sql</w:t>
+      </w:r>
+      <w:r>
+        <w:rPr>
+          <w:rFonts w:hint="eastAsia"/>
+        </w:rPr>
+        <w:t>数据库以供网页和远程应用访问。</w:t>
+      </w:r>
+    </w:p>
+    <w:p>
+      <w:pPr>
+        <w:ind w:left="1260" w:hangingChars="600" w:hanging="1260"/>
+      </w:pPr>
+    </w:p>
+    <w:p>
+      <w:pPr>
+        <w:ind w:left="1260" w:hangingChars="600" w:hanging="1260"/>
+      </w:pPr>
+      <w:r>
+        <w:t>17/6/24</w:t>
+      </w:r>
+    </w:p>
+    <w:p>
+      <w:pPr>
+        <w:ind w:left="1260" w:hangingChars="600" w:hanging="1260"/>
+        <w:rPr>
+          <w:rFonts w:hint="eastAsia"/>
+        </w:rPr>
+      </w:pPr>
+      <w:r>
+        <w:rPr>
+          <w:rFonts w:hint="eastAsia"/>
+        </w:rPr>
+        <w:t>完成功能：</w:t>
+      </w:r>
+      <w:r>
+        <w:rPr>
+          <w:rFonts w:hint="eastAsia"/>
+        </w:rPr>
+        <w:t>建立</w:t>
+      </w:r>
+      <w:r>
+        <w:rPr>
+          <w:rFonts w:hint="eastAsia"/>
+        </w:rPr>
+        <w:t>MySQL</w:t>
+      </w:r>
+      <w:r>
+        <w:rPr>
+          <w:rFonts w:hint="eastAsia"/>
+        </w:rPr>
+        <w:t>的</w:t>
+      </w:r>
+      <w:r>
+        <w:t>新用户，</w:t>
+      </w:r>
+      <w:r>
+        <w:rPr>
+          <w:rFonts w:hint="eastAsia"/>
+        </w:rPr>
+        <w:t>建立</w:t>
+      </w:r>
+      <w:r>
+        <w:rPr>
+          <w:rFonts w:hint="eastAsia"/>
+        </w:rPr>
+        <w:t>MySQL</w:t>
+      </w:r>
+      <w:r>
+        <w:rPr>
+          <w:rFonts w:hint="eastAsia"/>
+        </w:rPr>
+        <w:t>里</w:t>
+      </w:r>
+      <w:r>
+        <w:t>的爬虫数据库并转换成</w:t>
+      </w:r>
+      <w:r>
+        <w:rPr>
+          <w:rFonts w:hint="eastAsia"/>
+        </w:rPr>
+        <w:t>unicode</w:t>
+      </w:r>
+      <w:r>
+        <w:rPr>
+          <w:rFonts w:hint="eastAsia"/>
+        </w:rPr>
+        <w:t>字符集，建立</w:t>
+      </w:r>
+      <w:r>
+        <w:t>表，</w:t>
+      </w:r>
+      <w:r>
+        <w:rPr>
+          <w:rFonts w:hint="eastAsia"/>
+        </w:rPr>
+        <w:t>将队伍数据</w:t>
+      </w:r>
+      <w:r>
+        <w:t>存入</w:t>
+      </w:r>
+      <w:r>
+        <w:t>MN</w:t>
+      </w:r>
+      <w:r>
+        <w:rPr>
+          <w:rFonts w:hint="eastAsia"/>
+        </w:rPr>
+        <w:t>ySQL</w:t>
+      </w:r>
+      <w:r>
+        <w:rPr>
+          <w:rFonts w:hint="eastAsia"/>
+        </w:rPr>
+        <w:t>。</w:t>
+      </w:r>
+    </w:p>
+    <w:p>
+      <w:pPr>
+        <w:ind w:left="1260" w:hangingChars="600" w:hanging="1260"/>
+        <w:rPr>
+          <w:rFonts w:hint="eastAsia"/>
+        </w:rPr>
+      </w:pPr>
+      <w:r>
+        <w:rPr>
+          <w:rFonts w:hint="eastAsia"/>
+        </w:rPr>
+        <w:t>已解决问题：</w:t>
+      </w:r>
+      <w:r>
+        <w:rPr>
+          <w:rFonts w:hint="eastAsia"/>
+        </w:rPr>
+        <w:t>将队伍数据存入</w:t>
+      </w:r>
+      <w:r>
+        <w:t>M</w:t>
+      </w:r>
+      <w:r>
+        <w:rPr>
+          <w:rFonts w:hint="eastAsia"/>
+        </w:rPr>
+        <w:t>ySQL</w:t>
+      </w:r>
+      <w:r>
+        <w:rPr>
+          <w:rFonts w:hint="eastAsia"/>
+        </w:rPr>
+        <w:t>。</w:t>
+      </w:r>
+      <w:r>
+        <w:rPr>
+          <w:rFonts w:hint="eastAsia"/>
+        </w:rPr>
+        <w:t>MySQL</w:t>
+      </w:r>
+      <w:r>
+        <w:rPr>
+          <w:rFonts w:hint="eastAsia"/>
+        </w:rPr>
+        <w:t>中表</w:t>
+      </w:r>
+      <w:r>
+        <w:t>的</w:t>
+      </w:r>
+      <w:r>
+        <w:rPr>
+          <w:rFonts w:hint="eastAsia"/>
+        </w:rPr>
+        <w:t>某</w:t>
+      </w:r>
+      <w:r>
+        <w:t>一列</w:t>
+      </w:r>
+      <w:r>
+        <w:rPr>
+          <w:rFonts w:hint="eastAsia"/>
+        </w:rPr>
+        <w:t>即使</w:t>
+      </w:r>
+      <w:r>
+        <w:t>是</w:t>
+      </w:r>
+      <w:r>
+        <w:rPr>
+          <w:rFonts w:hint="eastAsia"/>
+        </w:rPr>
+        <w:t>INT</w:t>
+      </w:r>
+      <w:r>
+        <w:rPr>
+          <w:rFonts w:hint="eastAsia"/>
+        </w:rPr>
+        <w:t>，</w:t>
+      </w:r>
+      <w:r>
+        <w:t>用</w:t>
+      </w:r>
+      <w:r>
+        <w:rPr>
+          <w:rFonts w:hint="eastAsia"/>
+        </w:rPr>
+        <w:t>python</w:t>
+      </w:r>
+      <w:r>
+        <w:rPr>
+          <w:rFonts w:hint="eastAsia"/>
+        </w:rPr>
+        <w:t>插入</w:t>
+      </w:r>
+      <w:r>
+        <w:t>的时候，</w:t>
+      </w:r>
+      <w:r>
+        <w:rPr>
+          <w:rFonts w:hint="eastAsia"/>
+        </w:rPr>
+        <w:t>命令中</w:t>
+      </w:r>
+      <w:r>
+        <w:t>也应该用</w:t>
+      </w:r>
+      <w:r>
+        <w:rPr>
+          <w:rFonts w:hint="eastAsia"/>
+        </w:rPr>
+        <w:t>\</w:t>
+      </w:r>
+      <w:r>
+        <w:t>”%s\”</w:t>
+      </w:r>
+      <w:r>
+        <w:rPr>
+          <w:rFonts w:hint="eastAsia"/>
+        </w:rPr>
+        <w:t>作为</w:t>
+      </w:r>
+      <w:r>
+        <w:t>占位符。</w:t>
+      </w:r>
+    </w:p>
+    <w:p>
+      <w:pPr>
+        <w:ind w:left="1260" w:hangingChars="600" w:hanging="1260"/>
+        <w:rPr>
+          <w:rFonts w:hint="eastAsia"/>
+        </w:rPr>
+      </w:pPr>
+      <w:r>
+        <w:rPr>
+          <w:rFonts w:hint="eastAsia"/>
+        </w:rPr>
+        <w:t>未解决问题</w:t>
+      </w:r>
+      <w:r>
+        <w:t>：</w:t>
+      </w:r>
+      <w:r>
+        <w:rPr>
+          <w:rFonts w:hint="eastAsia"/>
+        </w:rPr>
+        <w:t>由于</w:t>
+      </w:r>
+      <w:r>
+        <w:t>添加了</w:t>
+      </w:r>
+      <w:r>
+        <w:rPr>
+          <w:rFonts w:hint="eastAsia"/>
+        </w:rPr>
+        <w:t>MySQL</w:t>
+      </w:r>
+      <w:r>
+        <w:rPr>
+          <w:rFonts w:hint="eastAsia"/>
+        </w:rPr>
+        <w:t>的</w:t>
+      </w:r>
+      <w:r>
+        <w:t>部分，需要</w:t>
+      </w:r>
+      <w:r>
+        <w:rPr>
+          <w:rFonts w:hint="eastAsia"/>
+        </w:rPr>
+        <w:t>为不同使用者或</w:t>
+      </w:r>
+      <w:r>
+        <w:t>不同抓取主机初始化</w:t>
+      </w:r>
+      <w:r>
+        <w:rPr>
+          <w:rFonts w:hint="eastAsia"/>
+        </w:rPr>
+        <w:t>MySQL</w:t>
+      </w:r>
+      <w:r>
+        <w:rPr>
+          <w:rFonts w:hint="eastAsia"/>
+        </w:rPr>
+        <w:t>的指导</w:t>
+      </w:r>
+      <w:r>
+        <w:t>或者输出</w:t>
+      </w:r>
+      <w:r>
+        <w:rPr>
+          <w:rFonts w:hint="eastAsia"/>
+        </w:rPr>
+        <w:t>以</w:t>
+      </w:r>
+      <w:r>
+        <w:t>初始化的</w:t>
+      </w:r>
+      <w:r>
+        <w:rPr>
+          <w:rFonts w:hint="eastAsia"/>
+        </w:rPr>
+        <w:t>MySQL</w:t>
+      </w:r>
+      <w:r>
+        <w:rPr>
+          <w:rFonts w:hint="eastAsia"/>
+        </w:rPr>
+        <w:t>爬虫数据库</w:t>
+      </w:r>
+      <w:r>
+        <w:rPr>
+          <w:rFonts w:hint="eastAsia"/>
+        </w:rPr>
+        <w:t>以供导入，或者</w:t>
+      </w:r>
+      <w:r>
+        <w:t>需要在</w:t>
+      </w:r>
+      <w:r>
+        <w:rPr>
+          <w:rFonts w:hint="eastAsia"/>
+        </w:rPr>
+        <w:t>github</w:t>
+      </w:r>
+      <w:r>
+        <w:rPr>
+          <w:rFonts w:hint="eastAsia"/>
+        </w:rPr>
+        <w:t>上</w:t>
+      </w:r>
+      <w:r>
+        <w:t>建立</w:t>
+      </w:r>
+      <w:r>
+        <w:rPr>
+          <w:rFonts w:hint="eastAsia"/>
+        </w:rPr>
+        <w:t>readme</w:t>
+      </w:r>
+      <w:r>
+        <w:rPr>
+          <w:rFonts w:hint="eastAsia"/>
+        </w:rPr>
+        <w:t>，</w:t>
+      </w:r>
+      <w:r>
+        <w:t>介绍</w:t>
+      </w:r>
+      <w:r>
+        <w:rPr>
+          <w:rFonts w:hint="eastAsia"/>
+        </w:rPr>
+        <w:t>MySQL</w:t>
+      </w:r>
+      <w:r>
+        <w:rPr>
+          <w:rFonts w:hint="eastAsia"/>
+        </w:rPr>
+        <w:t>中</w:t>
+      </w:r>
+      <w:r>
+        <w:t>的表结构。</w:t>
+      </w:r>
+    </w:p>
+    <w:p>
+      <w:pPr>
+        <w:ind w:left="1260" w:hangingChars="600" w:hanging="1260"/>
+        <w:rPr>
+          <w:rFonts w:hint="eastAsia"/>
+        </w:rPr>
+      </w:pPr>
+      <w:r>
+        <w:rPr>
+          <w:rFonts w:hint="eastAsia"/>
+        </w:rPr>
+        <w:t>下一步工作：</w:t>
+      </w:r>
+      <w:r>
+        <w:rPr>
+          <w:rFonts w:hint="eastAsia"/>
+        </w:rPr>
+        <w:t>尝试</w:t>
+      </w:r>
+      <w:r>
+        <w:t>将</w:t>
+      </w:r>
+      <w:r>
+        <w:rPr>
+          <w:rFonts w:hint="eastAsia"/>
+        </w:rPr>
+        <w:t>本轮</w:t>
+      </w:r>
+      <w:r>
+        <w:t>、上轮、下轮比赛结果</w:t>
+      </w:r>
+      <w:r>
+        <w:rPr>
+          <w:rFonts w:hint="eastAsia"/>
+        </w:rPr>
+        <w:t>存入</w:t>
+      </w:r>
+      <w:r>
+        <w:t>数据库。</w:t>
       </w:r>
       <w:bookmarkStart w:id="0" w:name="_GoBack"/>
       <w:bookmarkEnd w:id="0"/>
-      <w:r>
-        <w:rPr>
-          <w:rFonts w:hint="eastAsia"/>
-        </w:rPr>
-        <w:t>尝试</w:t>
-      </w:r>
-      <w:r>
-        <w:rPr>
-          <w:rFonts w:hint="eastAsia"/>
-        </w:rPr>
-        <w:t>将</w:t>
-      </w:r>
-      <w:r>
-        <w:t>数据</w:t>
-      </w:r>
-      <w:r>
-        <w:rPr>
-          <w:rFonts w:hint="eastAsia"/>
-        </w:rPr>
-        <w:t>存入</w:t>
-      </w:r>
-      <w:r>
-        <w:rPr>
-          <w:rFonts w:hint="eastAsia"/>
-        </w:rPr>
-        <w:t>sql</w:t>
-      </w:r>
-      <w:r>
-        <w:rPr>
-          <w:rFonts w:hint="eastAsia"/>
-        </w:rPr>
-        <w:t>数据库以供网页和远程应用访问。</w:t>
-      </w:r>
     </w:p>
     <w:p>
       <w:pPr>

</xml_diff>

<commit_message>
version 0.07,store all data
</commit_message>
<xml_diff>
--- a/项目日志.docx
+++ b/项目日志.docx
@@ -2389,9 +2389,6 @@
     <w:p>
       <w:pPr>
         <w:ind w:left="1260" w:hangingChars="600" w:hanging="1260"/>
-        <w:rPr>
-          <w:rFonts w:hint="eastAsia"/>
-        </w:rPr>
       </w:pPr>
       <w:r>
         <w:rPr>
@@ -2605,13 +2602,49 @@
       <w:r>
         <w:t>占位符。</w:t>
       </w:r>
+      <w:r>
+        <w:rPr>
+          <w:rFonts w:hint="eastAsia"/>
+        </w:rPr>
+        <w:t>另外</w:t>
+      </w:r>
+      <w:r>
+        <w:rPr>
+          <w:rFonts w:hint="eastAsia"/>
+        </w:rPr>
+        <w:t>mysql</w:t>
+      </w:r>
+      <w:r>
+        <w:rPr>
+          <w:rFonts w:hint="eastAsia"/>
+        </w:rPr>
+        <w:t>需要存储</w:t>
+      </w:r>
+      <w:r>
+        <w:t>操作结束后</w:t>
+      </w:r>
+      <w:r>
+        <w:rPr>
+          <w:rFonts w:hint="eastAsia"/>
+        </w:rPr>
+        <w:t>commit</w:t>
+      </w:r>
+      <w:r>
+        <w:t>()</w:t>
+      </w:r>
+      <w:r>
+        <w:rPr>
+          <w:rFonts w:hint="eastAsia"/>
+        </w:rPr>
+        <w:t>才</w:t>
+      </w:r>
+      <w:r>
+        <w:t>生效</w:t>
+      </w:r>
     </w:p>
     <w:p>
       <w:pPr>
         <w:ind w:left="1260" w:hangingChars="600" w:hanging="1260"/>
-        <w:rPr>
-          <w:rFonts w:hint="eastAsia"/>
-        </w:rPr>
       </w:pPr>
       <w:r>
         <w:rPr>
@@ -2749,9 +2782,6 @@
     <w:p>
       <w:pPr>
         <w:ind w:left="1260" w:hangingChars="600" w:hanging="1260"/>
-        <w:rPr>
-          <w:rFonts w:hint="eastAsia"/>
-        </w:rPr>
       </w:pPr>
       <w:r>
         <w:rPr>
@@ -2785,14 +2815,348 @@
       </w:r>
       <w:r>
         <w:t>数据库。</w:t>
+      </w:r>
+    </w:p>
+    <w:p>
+      <w:pPr>
+        <w:ind w:left="1260" w:hangingChars="600" w:hanging="1260"/>
+      </w:pPr>
+    </w:p>
+    <w:p>
+      <w:pPr>
+        <w:ind w:left="1260" w:hangingChars="600" w:hanging="1260"/>
+      </w:pPr>
+    </w:p>
+    <w:p>
+      <w:pPr>
+        <w:ind w:left="1260" w:hangingChars="600" w:hanging="1260"/>
+      </w:pPr>
+      <w:r>
+        <w:t>17/6/25</w:t>
+      </w:r>
+    </w:p>
+    <w:p>
+      <w:pPr>
+        <w:ind w:left="1260" w:hangingChars="600" w:hanging="1260"/>
+      </w:pPr>
+      <w:r>
+        <w:rPr>
+          <w:rFonts w:hint="eastAsia"/>
+        </w:rPr>
+        <w:t>完成</w:t>
+      </w:r>
+      <w:r>
+        <w:t>功能：将西甲、意甲数据存入数据</w:t>
+      </w:r>
+      <w:r>
+        <w:rPr>
+          <w:rFonts w:hint="eastAsia"/>
+        </w:rPr>
+        <w:t>库</w:t>
+      </w:r>
+    </w:p>
+    <w:p>
+      <w:pPr>
+        <w:ind w:left="1260" w:hangingChars="600" w:hanging="1260"/>
+      </w:pPr>
+      <w:r>
+        <w:rPr>
+          <w:rFonts w:hint="eastAsia"/>
+        </w:rPr>
+        <w:lastRenderedPageBreak/>
+        <w:t>已解决</w:t>
+      </w:r>
+      <w:r>
+        <w:t>问题：</w:t>
+      </w:r>
+      <w:r>
+        <w:rPr>
+          <w:rFonts w:hint="eastAsia"/>
+        </w:rPr>
+        <w:t>西甲</w:t>
+      </w:r>
+      <w:r>
+        <w:t>向前翻页后</w:t>
+      </w:r>
+      <w:r>
+        <w:rPr>
+          <w:rFonts w:hint="eastAsia"/>
+        </w:rPr>
+        <w:t>会</w:t>
+      </w:r>
+      <w:r>
+        <w:t>抓取</w:t>
+      </w:r>
+      <w:r>
+        <w:rPr>
+          <w:rFonts w:hint="eastAsia"/>
+        </w:rPr>
+        <w:t>空标签</w:t>
+      </w:r>
+      <w:r>
+        <w:t>，把他们筛选掉了。西班牙语</w:t>
+      </w:r>
+      <w:r>
+        <w:rPr>
+          <w:rFonts w:hint="eastAsia"/>
+        </w:rPr>
+        <w:t>的</w:t>
+      </w:r>
+      <w:r>
+        <w:t>文字存入</w:t>
+      </w:r>
+      <w:r>
+        <w:rPr>
+          <w:rFonts w:hint="eastAsia"/>
+        </w:rPr>
+        <w:t>mysql</w:t>
+      </w:r>
+      <w:r>
+        <w:rPr>
+          <w:rFonts w:hint="eastAsia"/>
+        </w:rPr>
+        <w:t>后</w:t>
+      </w:r>
+      <w:r>
+        <w:t>在控制台里查看，没法显示拉丁</w:t>
+      </w:r>
+      <w:r>
+        <w:rPr>
+          <w:rFonts w:hint="eastAsia"/>
+        </w:rPr>
+        <w:t>注音</w:t>
+      </w:r>
+      <w:r>
+        <w:t>文字</w:t>
+      </w:r>
+      <w:r>
+        <w:rPr>
+          <w:rFonts w:hint="eastAsia"/>
+        </w:rPr>
+        <w:t>，</w:t>
+      </w:r>
+      <w:r>
+        <w:t>显示乱码</w:t>
+      </w:r>
+      <w:r>
+        <w:t>。</w:t>
+      </w:r>
+      <w:r>
+        <w:rPr>
+          <w:rFonts w:hint="eastAsia"/>
+        </w:rPr>
+        <w:t>所幸</w:t>
+      </w:r>
+      <w:r>
+        <w:t>在</w:t>
+      </w:r>
+      <w:r>
+        <w:rPr>
+          <w:rFonts w:hint="eastAsia"/>
+        </w:rPr>
+        <w:t>python</w:t>
+      </w:r>
+      <w:r>
+        <w:rPr>
+          <w:rFonts w:hint="eastAsia"/>
+        </w:rPr>
+        <w:t>中</w:t>
+      </w:r>
+      <w:r>
+        <w:t>取出数据后没有变成乱码</w:t>
+      </w:r>
+      <w:r>
+        <w:rPr>
+          <w:rFonts w:hint="eastAsia"/>
+        </w:rPr>
+        <w:t>，</w:t>
+      </w:r>
+      <w:r>
+        <w:t>是正常状态。怀疑</w:t>
+      </w:r>
+      <w:r>
+        <w:rPr>
+          <w:rFonts w:hint="eastAsia"/>
+        </w:rPr>
+        <w:t>可能是</w:t>
+      </w:r>
+      <w:r>
+        <w:rPr>
+          <w:rFonts w:hint="eastAsia"/>
+        </w:rPr>
+        <w:t>windows</w:t>
+      </w:r>
+      <w:r>
+        <w:rPr>
+          <w:rFonts w:hint="eastAsia"/>
+        </w:rPr>
+        <w:t>控制台</w:t>
+      </w:r>
+      <w:r>
+        <w:t>不支持</w:t>
+      </w:r>
+      <w:r>
+        <w:rPr>
+          <w:rFonts w:hint="eastAsia"/>
+        </w:rPr>
+        <w:t>unicode</w:t>
+      </w:r>
+      <w:r>
+        <w:rPr>
+          <w:rFonts w:hint="eastAsia"/>
+        </w:rPr>
+        <w:t>。</w:t>
+      </w:r>
+    </w:p>
+    <w:p>
+      <w:pPr>
+        <w:ind w:left="1260" w:hangingChars="600" w:hanging="1260"/>
+      </w:pPr>
+      <w:r>
+        <w:rPr>
+          <w:rFonts w:hint="eastAsia"/>
+        </w:rPr>
+        <w:t>未解决</w:t>
+      </w:r>
+      <w:r>
+        <w:t>问题：输出</w:t>
+      </w:r>
+      <w:r>
+        <w:rPr>
+          <w:rFonts w:hint="eastAsia"/>
+        </w:rPr>
+        <w:t>mysql</w:t>
+      </w:r>
+    </w:p>
+    <w:p>
+      <w:pPr>
+        <w:ind w:left="1260" w:hangingChars="600" w:hanging="1260"/>
+        <w:rPr>
+          <w:rFonts w:hint="eastAsia"/>
+        </w:rPr>
+      </w:pPr>
+      <w:r>
+        <w:rPr>
+          <w:rFonts w:hint="eastAsia"/>
+        </w:rPr>
+        <w:t>下一步</w:t>
+      </w:r>
+      <w:r>
+        <w:t>工作：</w:t>
+      </w:r>
+      <w:r>
+        <w:rPr>
+          <w:rFonts w:hint="eastAsia"/>
+        </w:rPr>
+        <w:t>导出</w:t>
+      </w:r>
+      <w:r>
+        <w:rPr>
+          <w:rFonts w:hint="eastAsia"/>
+        </w:rPr>
+        <w:t>mysql</w:t>
+      </w:r>
+      <w:r>
+        <w:rPr>
+          <w:rFonts w:hint="eastAsia"/>
+        </w:rPr>
+        <w:t>，</w:t>
+      </w:r>
+      <w:r>
+        <w:t>接下来要迁移到新电脑上了。</w:t>
+      </w:r>
+      <w:r>
+        <w:rPr>
+          <w:rFonts w:hint="eastAsia"/>
+        </w:rPr>
+        <w:t>再用</w:t>
+      </w:r>
+      <w:r>
+        <w:rPr>
+          <w:rFonts w:hint="eastAsia"/>
+        </w:rPr>
+        <w:t>asp.net</w:t>
+      </w:r>
+      <w:r>
+        <w:rPr>
+          <w:rFonts w:hint="eastAsia"/>
+        </w:rPr>
+        <w:t>搭建</w:t>
+      </w:r>
+      <w:r>
+        <w:t>一个网</w:t>
+      </w:r>
+      <w:r>
+        <w:rPr>
+          <w:rFonts w:hint="eastAsia"/>
+        </w:rPr>
+        <w:t>站</w:t>
+      </w:r>
+      <w:r>
+        <w:t>，显示数据，再写一个</w:t>
+      </w:r>
+      <w:r>
+        <w:t>c#</w:t>
+      </w:r>
+      <w:r>
+        <w:t>的工具，</w:t>
+      </w:r>
+      <w:r>
+        <w:rPr>
+          <w:rFonts w:hint="eastAsia"/>
+        </w:rPr>
+        <w:t>方便</w:t>
+      </w:r>
+      <w:r>
+        <w:t>为</w:t>
+      </w:r>
+      <w:r>
+        <w:rPr>
+          <w:rFonts w:hint="eastAsia"/>
+        </w:rPr>
+        <w:t>mysql</w:t>
+      </w:r>
+      <w:r>
+        <w:rPr>
+          <w:rFonts w:hint="eastAsia"/>
+        </w:rPr>
+        <w:t>中</w:t>
+      </w:r>
+      <w:r>
+        <w:t>存储的</w:t>
+      </w:r>
+      <w:r>
+        <w:rPr>
+          <w:rFonts w:hint="eastAsia"/>
+        </w:rPr>
+        <w:t>外文队伍</w:t>
+      </w:r>
+      <w:r>
+        <w:t>名字</w:t>
+      </w:r>
+      <w:r>
+        <w:rPr>
+          <w:rFonts w:hint="eastAsia"/>
+        </w:rPr>
+        <w:t>对应</w:t>
+      </w:r>
+      <w:r>
+        <w:t>中文名字</w:t>
+      </w:r>
+      <w:r>
+        <w:rPr>
+          <w:rFonts w:hint="eastAsia"/>
+        </w:rPr>
+        <w:t>以供</w:t>
+      </w:r>
+      <w:r>
+        <w:t>中文读者查看</w:t>
       </w:r>
       <w:bookmarkStart w:id="0" w:name="_GoBack"/>
       <w:bookmarkEnd w:id="0"/>
-    </w:p>
-    <w:p>
-      <w:pPr>
-        <w:ind w:left="1260" w:hangingChars="600" w:hanging="1260"/>
-      </w:pPr>
+      <w:r>
+        <w:t>。</w:t>
+      </w:r>
     </w:p>
     <w:sectPr>
       <w:pgSz w:w="11906" w:h="16838"/>

</xml_diff>